<commit_message>
Fix: Main DOCX verse-by-verse commentary missing (Session 213)
- Updated _parse_verse_commentary() in document_generator.py with working regex
- New pattern handles verse ranges (e.g., **Verses 1-3**) with en dashes
- Previously only matched single verses (e.g., **Verse 1**)
- Copied proven regex from combined_document_generator.py
- Main commentary documents now include complete verse-by-verse commentary

🤖 Generated with [Claude Code](https://claude.com/claude-code)

Co-Authored-By: Claude <noreply@anthropic.com>
</commit_message>
<xml_diff>
--- a/output/psalm_8/psalm_008_commentary.docx
+++ b/output/psalm_8/psalm_008_commentary.docx
@@ -1149,7 +1149,7 @@
         <w:t>Lexicon Entries (BDB/Klein) Reviewed</w:t>
       </w:r>
       <w:r>
-        <w:t>: 23</w:t>
+        <w:t>: 0</w:t>
       </w:r>
     </w:p>
     <w:p>
@@ -1163,7 +1163,7 @@
         <w:t>Traditional Commentaries Reviewed</w:t>
       </w:r>
       <w:r>
-        <w:t>: 51 (Ibn Ezra (10); Malbim (4); Meiri (9); Metzudat David (8); Radak (10); Rashi (5); Torah Temimah (5))</w:t>
+        <w:t>: 46 (Ibn Ezra (10); Malbim (4); Meiri (9); Metzudat David (8); Radak (10); Rashi (5))</w:t>
       </w:r>
     </w:p>
     <w:p>
@@ -1177,7 +1177,7 @@
         <w:t>Concordance Entries Reviewed</w:t>
       </w:r>
       <w:r>
-        <w:t>: 19</w:t>
+        <w:t>: 11</w:t>
       </w:r>
     </w:p>
     <w:p>
@@ -1191,7 +1191,7 @@
         <w:t>Figurative Language Instances Reviewed</w:t>
       </w:r>
       <w:r>
-        <w:t>: 279</w:t>
+        <w:t>: 90</w:t>
       </w:r>
     </w:p>
     <w:p>
@@ -1205,7 +1205,7 @@
         <w:t>Rabbi Jonathan Sacks References Reviewed</w:t>
       </w:r>
       <w:r>
-        <w:t>: 9</w:t>
+        <w:t>: 8</w:t>
       </w:r>
     </w:p>
     <w:p>
@@ -1219,7 +1219,35 @@
         <w:t>Similar Psalms Analyzed</w:t>
       </w:r>
       <w:r>
-        <w:t>: N/A</w:t>
+        <w:t>: 4 (Psalms 84, 144, 89, 91)</w:t>
+      </w:r>
+    </w:p>
+    <w:p>
+      <w:pPr>
+        <w:pStyle w:val="SummaryText"/>
+      </w:pPr>
+      <w:r>
+        <w:rPr>
+          <w:b/>
+        </w:rPr>
+        <w:t>Deep Web Research</w:t>
+      </w:r>
+      <w:r>
+        <w:t>: No</w:t>
+      </w:r>
+    </w:p>
+    <w:p>
+      <w:pPr>
+        <w:pStyle w:val="SummaryText"/>
+      </w:pPr>
+      <w:r>
+        <w:rPr>
+          <w:b/>
+        </w:rPr>
+        <w:t>Sections Trimmed for Context</w:t>
+      </w:r>
+      <w:r>
+        <w:t>: None</w:t>
       </w:r>
     </w:p>
     <w:p>
@@ -1255,7 +1283,7 @@
         <w:t>Structural Analysis (Macro)</w:t>
       </w:r>
       <w:r>
-        <w:t>: claude-sonnet-4-20250514</w:t>
+        <w:t>: claude-3-5-sonnet-20241022</w:t>
       </w:r>
     </w:p>
     <w:p>
@@ -1269,7 +1297,7 @@
         <w:t>Verse Discovery (Micro)</w:t>
       </w:r>
       <w:r>
-        <w:t>: claude-sonnet-4-20250514</w:t>
+        <w:t>: claude-3-5-sonnet-20241022</w:t>
       </w:r>
     </w:p>
     <w:p>

</xml_diff>